<commit_message>
Finished Project and added Privacy Page
</commit_message>
<xml_diff>
--- a/planning/Dokumentation.docx
+++ b/planning/Dokumentation.docx
@@ -1,6 +1,6 @@
 
 <file path=word/document.xml><?xml version="1.0" encoding="utf-8"?>
-<w:document xmlns:wpc="http://schemas.microsoft.com/office/word/2010/wordprocessingCanvas" xmlns:cx="http://schemas.microsoft.com/office/drawing/2014/chartex" xmlns:cx1="http://schemas.microsoft.com/office/drawing/2015/9/8/chartex" xmlns:cx2="http://schemas.microsoft.com/office/drawing/2015/10/21/chartex" xmlns:cx3="http://schemas.microsoft.com/office/drawing/2016/5/9/chartex" xmlns:cx4="http://schemas.microsoft.com/office/drawing/2016/5/10/chartex" xmlns:cx5="http://schemas.microsoft.com/office/drawing/2016/5/11/chartex" xmlns:cx6="http://schemas.microsoft.com/office/drawing/2016/5/12/chartex" xmlns:cx7="http://schemas.microsoft.com/office/drawing/2016/5/13/chartex" xmlns:cx8="http://schemas.microsoft.com/office/drawing/2016/5/14/chartex" xmlns:mc="http://schemas.openxmlformats.org/markup-compatibility/2006" xmlns:aink="http://schemas.microsoft.com/office/drawing/2016/ink" xmlns:am3d="http://schemas.microsoft.com/office/drawing/2017/model3d" xmlns:o="urn:schemas-microsoft-com:office:office" xmlns:r="http://schemas.openxmlformats.org/officeDocument/2006/relationships" xmlns:m="http://schemas.openxmlformats.org/officeDocument/2006/math" xmlns:v="urn:schemas-microsoft-com:vml" xmlns:wp14="http://schemas.microsoft.com/office/word/2010/wordprocessingDrawing" xmlns:wp="http://schemas.openxmlformats.org/drawingml/2006/wordprocessingDrawing" xmlns:w10="urn:schemas-microsoft-com:office:word" xmlns:w="http://schemas.openxmlformats.org/wordprocessingml/2006/main" xmlns:w14="http://schemas.microsoft.com/office/word/2010/wordml" xmlns:w15="http://schemas.microsoft.com/office/word/2012/wordml" xmlns:w16cex="http://schemas.microsoft.com/office/word/2018/wordml/cex" xmlns:w16cid="http://schemas.microsoft.com/office/word/2016/wordml/cid" xmlns:w16="http://schemas.microsoft.com/office/word/2018/wordml" xmlns:w16sdtdh="http://schemas.microsoft.com/office/word/2020/wordml/sdtdatahash" xmlns:w16se="http://schemas.microsoft.com/office/word/2015/wordml/symex" xmlns:wpg="http://schemas.microsoft.com/office/word/2010/wordprocessingGroup" xmlns:wpi="http://schemas.microsoft.com/office/word/2010/wordprocessingInk" xmlns:wne="http://schemas.microsoft.com/office/word/2006/wordml" xmlns:wps="http://schemas.microsoft.com/office/word/2010/wordprocessingShape" mc:Ignorable="w14 w15 w16se w16cid w16 w16cex w16sdtdh wp14">
+<w:document xmlns:wpc="http://schemas.microsoft.com/office/word/2010/wordprocessingCanvas" xmlns:cx="http://schemas.microsoft.com/office/drawing/2014/chartex" xmlns:cx1="http://schemas.microsoft.com/office/drawing/2015/9/8/chartex" xmlns:cx2="http://schemas.microsoft.com/office/drawing/2015/10/21/chartex" xmlns:cx3="http://schemas.microsoft.com/office/drawing/2016/5/9/chartex" xmlns:cx4="http://schemas.microsoft.com/office/drawing/2016/5/10/chartex" xmlns:cx5="http://schemas.microsoft.com/office/drawing/2016/5/11/chartex" xmlns:cx6="http://schemas.microsoft.com/office/drawing/2016/5/12/chartex" xmlns:cx7="http://schemas.microsoft.com/office/drawing/2016/5/13/chartex" xmlns:cx8="http://schemas.microsoft.com/office/drawing/2016/5/14/chartex" xmlns:mc="http://schemas.openxmlformats.org/markup-compatibility/2006" xmlns:aink="http://schemas.microsoft.com/office/drawing/2016/ink" xmlns:am3d="http://schemas.microsoft.com/office/drawing/2017/model3d" xmlns:o="urn:schemas-microsoft-com:office:office" xmlns:oel="http://schemas.microsoft.com/office/2019/extlst" xmlns:r="http://schemas.openxmlformats.org/officeDocument/2006/relationships" xmlns:m="http://schemas.openxmlformats.org/officeDocument/2006/math" xmlns:v="urn:schemas-microsoft-com:vml" xmlns:wp14="http://schemas.microsoft.com/office/word/2010/wordprocessingDrawing" xmlns:wp="http://schemas.openxmlformats.org/drawingml/2006/wordprocessingDrawing" xmlns:w10="urn:schemas-microsoft-com:office:word" xmlns:w="http://schemas.openxmlformats.org/wordprocessingml/2006/main" xmlns:w14="http://schemas.microsoft.com/office/word/2010/wordml" xmlns:w15="http://schemas.microsoft.com/office/word/2012/wordml" xmlns:w16cex="http://schemas.microsoft.com/office/word/2018/wordml/cex" xmlns:w16cid="http://schemas.microsoft.com/office/word/2016/wordml/cid" xmlns:w16="http://schemas.microsoft.com/office/word/2018/wordml" xmlns:w16sdtdh="http://schemas.microsoft.com/office/word/2020/wordml/sdtdatahash" xmlns:w16se="http://schemas.microsoft.com/office/word/2015/wordml/symex" xmlns:wpg="http://schemas.microsoft.com/office/word/2010/wordprocessingGroup" xmlns:wpi="http://schemas.microsoft.com/office/word/2010/wordprocessingInk" xmlns:wne="http://schemas.microsoft.com/office/word/2006/wordml" xmlns:wps="http://schemas.microsoft.com/office/word/2010/wordprocessingShape" mc:Ignorable="w14 w15 w16se w16cid w16 w16cex w16sdtdh wp14">
   <w:body>
     <w:sdt>
       <w:sdtPr>
@@ -1106,7 +1106,13 @@
     </w:p>
     <w:p>
       <w:r>
-        <w:t>Zuerst habe ich mein Programm mit Diagrammen und Beschreibungen geplant. Erst beginne ich mit dem eigentlichen programmieren.</w:t>
+        <w:t>Zuerst habe ich mein Programm mit Diagrammen und Beschreibungen geplant. Erst</w:t>
+      </w:r>
+      <w:r>
+        <w:t xml:space="preserve"> danach</w:t>
+      </w:r>
+      <w:r>
+        <w:t xml:space="preserve"> beginne ich mit dem eigentlichen programmieren.</w:t>
       </w:r>
     </w:p>
     <w:p>
@@ -1130,7 +1136,15 @@
         <w:t xml:space="preserve">, wo man Skateboard Teile kaufen kann. </w:t>
       </w:r>
       <w:r>
-        <w:t xml:space="preserve">Es gibt die Kategorien Deck, Trucks, Wheels und Griptape. In den Kategorien gibt es </w:t>
+        <w:t xml:space="preserve">Es gibt die Kategorien Deck, Trucks, Wheels und </w:t>
+      </w:r>
+      <w:proofErr w:type="spellStart"/>
+      <w:r>
+        <w:t>Griptape</w:t>
+      </w:r>
+      <w:proofErr w:type="spellEnd"/>
+      <w:r>
+        <w:t xml:space="preserve">. In den Kategorien gibt es </w:t>
       </w:r>
       <w:r>
         <w:t>wiederrum Marken.</w:t>
@@ -1178,7 +1192,15 @@
         <w:t>Authentication</w:t>
       </w:r>
       <w:r>
-        <w:t xml:space="preserve">» included. </w:t>
+        <w:t xml:space="preserve">» </w:t>
+      </w:r>
+      <w:proofErr w:type="spellStart"/>
+      <w:r>
+        <w:t>included</w:t>
+      </w:r>
+      <w:proofErr w:type="spellEnd"/>
+      <w:r>
+        <w:t xml:space="preserve">. </w:t>
       </w:r>
     </w:p>
     <w:p>
@@ -5069,8 +5091,53 @@
     </w:p>
     <w:p>
       <w:r>
-        <w:t>Die Product Klassen wurden in der «Products» Card zusammengefasst. Folgende Product Klassen wird es geben: DeckProduct, TrucksProduct, GriptapeProduct, WheelsProduct</w:t>
+        <w:t xml:space="preserve">Die </w:t>
       </w:r>
+      <w:proofErr w:type="spellStart"/>
+      <w:r>
+        <w:t>Product</w:t>
+      </w:r>
+      <w:proofErr w:type="spellEnd"/>
+      <w:r>
+        <w:t xml:space="preserve"> Klassen wurden in der «Products» Card zusammengefasst. Folgende </w:t>
+      </w:r>
+      <w:proofErr w:type="spellStart"/>
+      <w:r>
+        <w:t>Product</w:t>
+      </w:r>
+      <w:proofErr w:type="spellEnd"/>
+      <w:r>
+        <w:t xml:space="preserve"> Klassen wird es geben: </w:t>
+      </w:r>
+      <w:proofErr w:type="spellStart"/>
+      <w:r>
+        <w:t>DeckProduct</w:t>
+      </w:r>
+      <w:proofErr w:type="spellEnd"/>
+      <w:r>
+        <w:t xml:space="preserve">, </w:t>
+      </w:r>
+      <w:proofErr w:type="spellStart"/>
+      <w:r>
+        <w:t>TrucksProduct</w:t>
+      </w:r>
+      <w:proofErr w:type="spellEnd"/>
+      <w:r>
+        <w:t xml:space="preserve">, </w:t>
+      </w:r>
+      <w:proofErr w:type="spellStart"/>
+      <w:r>
+        <w:t>GriptapeProduct</w:t>
+      </w:r>
+      <w:proofErr w:type="spellEnd"/>
+      <w:r>
+        <w:t xml:space="preserve">, </w:t>
+      </w:r>
+      <w:proofErr w:type="spellStart"/>
+      <w:r>
+        <w:t>WheelsProduct</w:t>
+      </w:r>
+      <w:proofErr w:type="spellEnd"/>
     </w:p>
     <w:p>
       <w:pPr>
@@ -5143,8 +5210,13 @@
       </w:pPr>
       <w:r>
         <w:lastRenderedPageBreak/>
-        <w:t>Class Diagram</w:t>
+        <w:t xml:space="preserve">Class </w:t>
       </w:r>
+      <w:proofErr w:type="spellStart"/>
+      <w:r>
+        <w:t>Diagram</w:t>
+      </w:r>
+      <w:proofErr w:type="spellEnd"/>
     </w:p>
     <w:p>
       <w:r>
@@ -5201,6 +5273,73 @@
         </w:drawing>
       </w:r>
     </w:p>
+    <w:p>
+      <w:pPr>
+        <w:pStyle w:val="berschrift1"/>
+      </w:pPr>
+      <w:r>
+        <w:t>Implementation</w:t>
+      </w:r>
+    </w:p>
+    <w:p>
+      <w:r>
+        <w:t>Als Entwicklungsumgebung benutze ich Visual Studio 2019 mit einer MSSQL Datenbank. Ich erstelle ein ASP.NET Core MVC Projekt.</w:t>
+      </w:r>
+    </w:p>
+    <w:p>
+      <w:pPr>
+        <w:pStyle w:val="berschrift2"/>
+      </w:pPr>
+      <w:r>
+        <w:t>Problem mit Composite Pattern</w:t>
+      </w:r>
+    </w:p>
+    <w:p>
+      <w:r>
+        <w:t>Als ich das Composite Pattern implementieren wollte</w:t>
+      </w:r>
+      <w:r>
+        <w:t xml:space="preserve"> sah ich, dass es dabei ein Problem gibt. In einem MVC Projekt arbeitet man mit Model-Klassen, welche gleichzeitig die Tabellen in der Datenbank sind. Da eine Tabelle nicht von einer anderen Tabelle erben kann, war es nicht möglich das Composite Pattern zu implementieren.</w:t>
+      </w:r>
+    </w:p>
+    <w:p>
+      <w:r>
+        <w:t xml:space="preserve">Ich habe beschlossen, stattdessen das </w:t>
+      </w:r>
+      <w:proofErr w:type="spellStart"/>
+      <w:r>
+        <w:t>Dependency</w:t>
+      </w:r>
+      <w:proofErr w:type="spellEnd"/>
+      <w:r>
+        <w:t xml:space="preserve"> </w:t>
+      </w:r>
+      <w:proofErr w:type="spellStart"/>
+      <w:r>
+        <w:t>Injection</w:t>
+      </w:r>
+      <w:proofErr w:type="spellEnd"/>
+      <w:r>
+        <w:t xml:space="preserve"> Design Pattern anzuwenden.</w:t>
+      </w:r>
+      <w:r>
+        <w:t xml:space="preserve"> Ausserdem ist MVC (Model-View-Controller) ebenfalls ein Pattern, welches ich anwende. Es unterteilt die Anwendung in Models (Tabellen / Komponenten), Views (Ansichten, das GUI) und Controller, welche die CRUD Operationen enthalten. Oftmals verschiebt man die Logik in sogenannte Services. In meinem Projekt verwende ich einen </w:t>
+      </w:r>
+      <w:proofErr w:type="spellStart"/>
+      <w:r>
+        <w:t>AuthService</w:t>
+      </w:r>
+      <w:proofErr w:type="spellEnd"/>
+      <w:r>
+        <w:t>, welche die Autorisierung/Authentifizierung übernimmt. Ansonsten befindet sich die Logik bei mir in den Controllern.</w:t>
+      </w:r>
+    </w:p>
+    <w:p/>
+    <w:p>
+      <w:pPr>
+        <w:jc w:val="right"/>
+      </w:pPr>
+    </w:p>
     <w:sectPr>
       <w:footerReference w:type="default" r:id="rId18"/>
       <w:pgSz w:w="11906" w:h="16838" w:code="9"/>
@@ -5213,7 +5352,7 @@
 </file>
 
 <file path=word/endnotes.xml><?xml version="1.0" encoding="utf-8"?>
-<w:endnotes xmlns:wpc="http://schemas.microsoft.com/office/word/2010/wordprocessingCanvas" xmlns:cx="http://schemas.microsoft.com/office/drawing/2014/chartex" xmlns:cx1="http://schemas.microsoft.com/office/drawing/2015/9/8/chartex" xmlns:cx2="http://schemas.microsoft.com/office/drawing/2015/10/21/chartex" xmlns:cx3="http://schemas.microsoft.com/office/drawing/2016/5/9/chartex" xmlns:cx4="http://schemas.microsoft.com/office/drawing/2016/5/10/chartex" xmlns:cx5="http://schemas.microsoft.com/office/drawing/2016/5/11/chartex" xmlns:cx6="http://schemas.microsoft.com/office/drawing/2016/5/12/chartex" xmlns:cx7="http://schemas.microsoft.com/office/drawing/2016/5/13/chartex" xmlns:cx8="http://schemas.microsoft.com/office/drawing/2016/5/14/chartex" xmlns:mc="http://schemas.openxmlformats.org/markup-compatibility/2006" xmlns:aink="http://schemas.microsoft.com/office/drawing/2016/ink" xmlns:am3d="http://schemas.microsoft.com/office/drawing/2017/model3d" xmlns:o="urn:schemas-microsoft-com:office:office" xmlns:r="http://schemas.openxmlformats.org/officeDocument/2006/relationships" xmlns:m="http://schemas.openxmlformats.org/officeDocument/2006/math" xmlns:v="urn:schemas-microsoft-com:vml" xmlns:wp14="http://schemas.microsoft.com/office/word/2010/wordprocessingDrawing" xmlns:wp="http://schemas.openxmlformats.org/drawingml/2006/wordprocessingDrawing" xmlns:w10="urn:schemas-microsoft-com:office:word" xmlns:w="http://schemas.openxmlformats.org/wordprocessingml/2006/main" xmlns:w14="http://schemas.microsoft.com/office/word/2010/wordml" xmlns:w15="http://schemas.microsoft.com/office/word/2012/wordml" xmlns:w16cex="http://schemas.microsoft.com/office/word/2018/wordml/cex" xmlns:w16cid="http://schemas.microsoft.com/office/word/2016/wordml/cid" xmlns:w16="http://schemas.microsoft.com/office/word/2018/wordml" xmlns:w16sdtdh="http://schemas.microsoft.com/office/word/2020/wordml/sdtdatahash" xmlns:w16se="http://schemas.microsoft.com/office/word/2015/wordml/symex" xmlns:wpg="http://schemas.microsoft.com/office/word/2010/wordprocessingGroup" xmlns:wpi="http://schemas.microsoft.com/office/word/2010/wordprocessingInk" xmlns:wne="http://schemas.microsoft.com/office/word/2006/wordml" xmlns:wps="http://schemas.microsoft.com/office/word/2010/wordprocessingShape" mc:Ignorable="w14 w15 w16se w16cid w16 w16cex w16sdtdh wp14">
+<w:endnotes xmlns:wpc="http://schemas.microsoft.com/office/word/2010/wordprocessingCanvas" xmlns:cx="http://schemas.microsoft.com/office/drawing/2014/chartex" xmlns:cx1="http://schemas.microsoft.com/office/drawing/2015/9/8/chartex" xmlns:cx2="http://schemas.microsoft.com/office/drawing/2015/10/21/chartex" xmlns:cx3="http://schemas.microsoft.com/office/drawing/2016/5/9/chartex" xmlns:cx4="http://schemas.microsoft.com/office/drawing/2016/5/10/chartex" xmlns:cx5="http://schemas.microsoft.com/office/drawing/2016/5/11/chartex" xmlns:cx6="http://schemas.microsoft.com/office/drawing/2016/5/12/chartex" xmlns:cx7="http://schemas.microsoft.com/office/drawing/2016/5/13/chartex" xmlns:cx8="http://schemas.microsoft.com/office/drawing/2016/5/14/chartex" xmlns:mc="http://schemas.openxmlformats.org/markup-compatibility/2006" xmlns:aink="http://schemas.microsoft.com/office/drawing/2016/ink" xmlns:am3d="http://schemas.microsoft.com/office/drawing/2017/model3d" xmlns:o="urn:schemas-microsoft-com:office:office" xmlns:oel="http://schemas.microsoft.com/office/2019/extlst" xmlns:r="http://schemas.openxmlformats.org/officeDocument/2006/relationships" xmlns:m="http://schemas.openxmlformats.org/officeDocument/2006/math" xmlns:v="urn:schemas-microsoft-com:vml" xmlns:wp14="http://schemas.microsoft.com/office/word/2010/wordprocessingDrawing" xmlns:wp="http://schemas.openxmlformats.org/drawingml/2006/wordprocessingDrawing" xmlns:w10="urn:schemas-microsoft-com:office:word" xmlns:w="http://schemas.openxmlformats.org/wordprocessingml/2006/main" xmlns:w14="http://schemas.microsoft.com/office/word/2010/wordml" xmlns:w15="http://schemas.microsoft.com/office/word/2012/wordml" xmlns:w16cex="http://schemas.microsoft.com/office/word/2018/wordml/cex" xmlns:w16cid="http://schemas.microsoft.com/office/word/2016/wordml/cid" xmlns:w16="http://schemas.microsoft.com/office/word/2018/wordml" xmlns:w16sdtdh="http://schemas.microsoft.com/office/word/2020/wordml/sdtdatahash" xmlns:w16se="http://schemas.microsoft.com/office/word/2015/wordml/symex" xmlns:wpg="http://schemas.microsoft.com/office/word/2010/wordprocessingGroup" xmlns:wpi="http://schemas.microsoft.com/office/word/2010/wordprocessingInk" xmlns:wne="http://schemas.microsoft.com/office/word/2006/wordml" xmlns:wps="http://schemas.microsoft.com/office/word/2010/wordprocessingShape" mc:Ignorable="w14 w15 w16se w16cid w16 w16cex w16sdtdh wp14">
   <w:endnote w:type="separator" w:id="-1">
     <w:p>
       <w:pPr>
@@ -5238,7 +5377,7 @@
 </file>
 
 <file path=word/footer1.xml><?xml version="1.0" encoding="utf-8"?>
-<w:ftr xmlns:wpc="http://schemas.microsoft.com/office/word/2010/wordprocessingCanvas" xmlns:cx="http://schemas.microsoft.com/office/drawing/2014/chartex" xmlns:cx1="http://schemas.microsoft.com/office/drawing/2015/9/8/chartex" xmlns:cx2="http://schemas.microsoft.com/office/drawing/2015/10/21/chartex" xmlns:cx3="http://schemas.microsoft.com/office/drawing/2016/5/9/chartex" xmlns:cx4="http://schemas.microsoft.com/office/drawing/2016/5/10/chartex" xmlns:cx5="http://schemas.microsoft.com/office/drawing/2016/5/11/chartex" xmlns:cx6="http://schemas.microsoft.com/office/drawing/2016/5/12/chartex" xmlns:cx7="http://schemas.microsoft.com/office/drawing/2016/5/13/chartex" xmlns:cx8="http://schemas.microsoft.com/office/drawing/2016/5/14/chartex" xmlns:mc="http://schemas.openxmlformats.org/markup-compatibility/2006" xmlns:aink="http://schemas.microsoft.com/office/drawing/2016/ink" xmlns:am3d="http://schemas.microsoft.com/office/drawing/2017/model3d" xmlns:o="urn:schemas-microsoft-com:office:office" xmlns:r="http://schemas.openxmlformats.org/officeDocument/2006/relationships" xmlns:m="http://schemas.openxmlformats.org/officeDocument/2006/math" xmlns:v="urn:schemas-microsoft-com:vml" xmlns:wp14="http://schemas.microsoft.com/office/word/2010/wordprocessingDrawing" xmlns:wp="http://schemas.openxmlformats.org/drawingml/2006/wordprocessingDrawing" xmlns:w10="urn:schemas-microsoft-com:office:word" xmlns:w="http://schemas.openxmlformats.org/wordprocessingml/2006/main" xmlns:w14="http://schemas.microsoft.com/office/word/2010/wordml" xmlns:w15="http://schemas.microsoft.com/office/word/2012/wordml" xmlns:w16cex="http://schemas.microsoft.com/office/word/2018/wordml/cex" xmlns:w16cid="http://schemas.microsoft.com/office/word/2016/wordml/cid" xmlns:w16="http://schemas.microsoft.com/office/word/2018/wordml" xmlns:w16sdtdh="http://schemas.microsoft.com/office/word/2020/wordml/sdtdatahash" xmlns:w16se="http://schemas.microsoft.com/office/word/2015/wordml/symex" xmlns:wpg="http://schemas.microsoft.com/office/word/2010/wordprocessingGroup" xmlns:wpi="http://schemas.microsoft.com/office/word/2010/wordprocessingInk" xmlns:wne="http://schemas.microsoft.com/office/word/2006/wordml" xmlns:wps="http://schemas.microsoft.com/office/word/2010/wordprocessingShape" mc:Ignorable="w14 w15 w16se w16cid w16 w16cex w16sdtdh wp14">
+<w:ftr xmlns:wpc="http://schemas.microsoft.com/office/word/2010/wordprocessingCanvas" xmlns:cx="http://schemas.microsoft.com/office/drawing/2014/chartex" xmlns:cx1="http://schemas.microsoft.com/office/drawing/2015/9/8/chartex" xmlns:cx2="http://schemas.microsoft.com/office/drawing/2015/10/21/chartex" xmlns:cx3="http://schemas.microsoft.com/office/drawing/2016/5/9/chartex" xmlns:cx4="http://schemas.microsoft.com/office/drawing/2016/5/10/chartex" xmlns:cx5="http://schemas.microsoft.com/office/drawing/2016/5/11/chartex" xmlns:cx6="http://schemas.microsoft.com/office/drawing/2016/5/12/chartex" xmlns:cx7="http://schemas.microsoft.com/office/drawing/2016/5/13/chartex" xmlns:cx8="http://schemas.microsoft.com/office/drawing/2016/5/14/chartex" xmlns:mc="http://schemas.openxmlformats.org/markup-compatibility/2006" xmlns:aink="http://schemas.microsoft.com/office/drawing/2016/ink" xmlns:am3d="http://schemas.microsoft.com/office/drawing/2017/model3d" xmlns:o="urn:schemas-microsoft-com:office:office" xmlns:oel="http://schemas.microsoft.com/office/2019/extlst" xmlns:r="http://schemas.openxmlformats.org/officeDocument/2006/relationships" xmlns:m="http://schemas.openxmlformats.org/officeDocument/2006/math" xmlns:v="urn:schemas-microsoft-com:vml" xmlns:wp14="http://schemas.microsoft.com/office/word/2010/wordprocessingDrawing" xmlns:wp="http://schemas.openxmlformats.org/drawingml/2006/wordprocessingDrawing" xmlns:w10="urn:schemas-microsoft-com:office:word" xmlns:w="http://schemas.openxmlformats.org/wordprocessingml/2006/main" xmlns:w14="http://schemas.microsoft.com/office/word/2010/wordml" xmlns:w15="http://schemas.microsoft.com/office/word/2012/wordml" xmlns:w16cex="http://schemas.microsoft.com/office/word/2018/wordml/cex" xmlns:w16cid="http://schemas.microsoft.com/office/word/2016/wordml/cid" xmlns:w16="http://schemas.microsoft.com/office/word/2018/wordml" xmlns:w16sdtdh="http://schemas.microsoft.com/office/word/2020/wordml/sdtdatahash" xmlns:w16se="http://schemas.microsoft.com/office/word/2015/wordml/symex" xmlns:wpg="http://schemas.microsoft.com/office/word/2010/wordprocessingGroup" xmlns:wpi="http://schemas.microsoft.com/office/word/2010/wordprocessingInk" xmlns:wne="http://schemas.microsoft.com/office/word/2006/wordml" xmlns:wps="http://schemas.microsoft.com/office/word/2010/wordprocessingShape" mc:Ignorable="w14 w15 w16se w16cid w16 w16cex w16sdtdh wp14">
   <w:p>
     <w:pPr>
       <w:pStyle w:val="Fuzeile"/>
@@ -5374,6 +5513,7 @@
       </w:rPr>
       <w:tab/>
     </w:r>
+    <w:proofErr w:type="spellStart"/>
     <w:r>
       <w:rPr>
         <w:color w:val="808080"/>
@@ -5381,7 +5521,17 @@
         <w:szCs w:val="18"/>
         <w:lang w:val="en-US"/>
       </w:rPr>
-      <w:t xml:space="preserve">Seite </w:t>
+      <w:t>Seite</w:t>
+    </w:r>
+    <w:proofErr w:type="spellEnd"/>
+    <w:r>
+      <w:rPr>
+        <w:color w:val="808080"/>
+        <w:sz w:val="18"/>
+        <w:szCs w:val="18"/>
+        <w:lang w:val="en-US"/>
+      </w:rPr>
+      <w:t xml:space="preserve"> </w:t>
     </w:r>
     <w:r>
       <w:rPr>
@@ -5507,7 +5657,7 @@
 </file>
 
 <file path=word/footer2.xml><?xml version="1.0" encoding="utf-8"?>
-<w:ftr xmlns:wpc="http://schemas.microsoft.com/office/word/2010/wordprocessingCanvas" xmlns:cx="http://schemas.microsoft.com/office/drawing/2014/chartex" xmlns:cx1="http://schemas.microsoft.com/office/drawing/2015/9/8/chartex" xmlns:cx2="http://schemas.microsoft.com/office/drawing/2015/10/21/chartex" xmlns:cx3="http://schemas.microsoft.com/office/drawing/2016/5/9/chartex" xmlns:cx4="http://schemas.microsoft.com/office/drawing/2016/5/10/chartex" xmlns:cx5="http://schemas.microsoft.com/office/drawing/2016/5/11/chartex" xmlns:cx6="http://schemas.microsoft.com/office/drawing/2016/5/12/chartex" xmlns:cx7="http://schemas.microsoft.com/office/drawing/2016/5/13/chartex" xmlns:cx8="http://schemas.microsoft.com/office/drawing/2016/5/14/chartex" xmlns:mc="http://schemas.openxmlformats.org/markup-compatibility/2006" xmlns:aink="http://schemas.microsoft.com/office/drawing/2016/ink" xmlns:am3d="http://schemas.microsoft.com/office/drawing/2017/model3d" xmlns:o="urn:schemas-microsoft-com:office:office" xmlns:r="http://schemas.openxmlformats.org/officeDocument/2006/relationships" xmlns:m="http://schemas.openxmlformats.org/officeDocument/2006/math" xmlns:v="urn:schemas-microsoft-com:vml" xmlns:wp14="http://schemas.microsoft.com/office/word/2010/wordprocessingDrawing" xmlns:wp="http://schemas.openxmlformats.org/drawingml/2006/wordprocessingDrawing" xmlns:w10="urn:schemas-microsoft-com:office:word" xmlns:w="http://schemas.openxmlformats.org/wordprocessingml/2006/main" xmlns:w14="http://schemas.microsoft.com/office/word/2010/wordml" xmlns:w15="http://schemas.microsoft.com/office/word/2012/wordml" xmlns:w16cex="http://schemas.microsoft.com/office/word/2018/wordml/cex" xmlns:w16cid="http://schemas.microsoft.com/office/word/2016/wordml/cid" xmlns:w16="http://schemas.microsoft.com/office/word/2018/wordml" xmlns:w16sdtdh="http://schemas.microsoft.com/office/word/2020/wordml/sdtdatahash" xmlns:w16se="http://schemas.microsoft.com/office/word/2015/wordml/symex" xmlns:wpg="http://schemas.microsoft.com/office/word/2010/wordprocessingGroup" xmlns:wpi="http://schemas.microsoft.com/office/word/2010/wordprocessingInk" xmlns:wne="http://schemas.microsoft.com/office/word/2006/wordml" xmlns:wps="http://schemas.microsoft.com/office/word/2010/wordprocessingShape" mc:Ignorable="w14 w15 w16se w16cid w16 w16cex w16sdtdh wp14">
+<w:ftr xmlns:wpc="http://schemas.microsoft.com/office/word/2010/wordprocessingCanvas" xmlns:cx="http://schemas.microsoft.com/office/drawing/2014/chartex" xmlns:cx1="http://schemas.microsoft.com/office/drawing/2015/9/8/chartex" xmlns:cx2="http://schemas.microsoft.com/office/drawing/2015/10/21/chartex" xmlns:cx3="http://schemas.microsoft.com/office/drawing/2016/5/9/chartex" xmlns:cx4="http://schemas.microsoft.com/office/drawing/2016/5/10/chartex" xmlns:cx5="http://schemas.microsoft.com/office/drawing/2016/5/11/chartex" xmlns:cx6="http://schemas.microsoft.com/office/drawing/2016/5/12/chartex" xmlns:cx7="http://schemas.microsoft.com/office/drawing/2016/5/13/chartex" xmlns:cx8="http://schemas.microsoft.com/office/drawing/2016/5/14/chartex" xmlns:mc="http://schemas.openxmlformats.org/markup-compatibility/2006" xmlns:aink="http://schemas.microsoft.com/office/drawing/2016/ink" xmlns:am3d="http://schemas.microsoft.com/office/drawing/2017/model3d" xmlns:o="urn:schemas-microsoft-com:office:office" xmlns:oel="http://schemas.microsoft.com/office/2019/extlst" xmlns:r="http://schemas.openxmlformats.org/officeDocument/2006/relationships" xmlns:m="http://schemas.openxmlformats.org/officeDocument/2006/math" xmlns:v="urn:schemas-microsoft-com:vml" xmlns:wp14="http://schemas.microsoft.com/office/word/2010/wordprocessingDrawing" xmlns:wp="http://schemas.openxmlformats.org/drawingml/2006/wordprocessingDrawing" xmlns:w10="urn:schemas-microsoft-com:office:word" xmlns:w="http://schemas.openxmlformats.org/wordprocessingml/2006/main" xmlns:w14="http://schemas.microsoft.com/office/word/2010/wordml" xmlns:w15="http://schemas.microsoft.com/office/word/2012/wordml" xmlns:w16cex="http://schemas.microsoft.com/office/word/2018/wordml/cex" xmlns:w16cid="http://schemas.microsoft.com/office/word/2016/wordml/cid" xmlns:w16="http://schemas.microsoft.com/office/word/2018/wordml" xmlns:w16sdtdh="http://schemas.microsoft.com/office/word/2020/wordml/sdtdatahash" xmlns:w16se="http://schemas.microsoft.com/office/word/2015/wordml/symex" xmlns:wpg="http://schemas.microsoft.com/office/word/2010/wordprocessingGroup" xmlns:wpi="http://schemas.microsoft.com/office/word/2010/wordprocessingInk" xmlns:wne="http://schemas.microsoft.com/office/word/2006/wordml" xmlns:wps="http://schemas.microsoft.com/office/word/2010/wordprocessingShape" mc:Ignorable="w14 w15 w16se w16cid w16 w16cex w16sdtdh wp14">
   <w:p>
     <w:pPr>
       <w:pStyle w:val="Fuzeile"/>
@@ -5639,6 +5789,7 @@
       </w:rPr>
       <w:tab/>
     </w:r>
+    <w:proofErr w:type="spellStart"/>
     <w:r>
       <w:rPr>
         <w:color w:val="808080"/>
@@ -5646,7 +5797,17 @@
         <w:szCs w:val="18"/>
         <w:lang w:val="en-US"/>
       </w:rPr>
-      <w:t xml:space="preserve">Seite </w:t>
+      <w:t>Seite</w:t>
+    </w:r>
+    <w:proofErr w:type="spellEnd"/>
+    <w:r>
+      <w:rPr>
+        <w:color w:val="808080"/>
+        <w:sz w:val="18"/>
+        <w:szCs w:val="18"/>
+        <w:lang w:val="en-US"/>
+      </w:rPr>
+      <w:t xml:space="preserve"> </w:t>
     </w:r>
     <w:r>
       <w:rPr>
@@ -5772,7 +5933,7 @@
 </file>
 
 <file path=word/footnotes.xml><?xml version="1.0" encoding="utf-8"?>
-<w:footnotes xmlns:wpc="http://schemas.microsoft.com/office/word/2010/wordprocessingCanvas" xmlns:cx="http://schemas.microsoft.com/office/drawing/2014/chartex" xmlns:cx1="http://schemas.microsoft.com/office/drawing/2015/9/8/chartex" xmlns:cx2="http://schemas.microsoft.com/office/drawing/2015/10/21/chartex" xmlns:cx3="http://schemas.microsoft.com/office/drawing/2016/5/9/chartex" xmlns:cx4="http://schemas.microsoft.com/office/drawing/2016/5/10/chartex" xmlns:cx5="http://schemas.microsoft.com/office/drawing/2016/5/11/chartex" xmlns:cx6="http://schemas.microsoft.com/office/drawing/2016/5/12/chartex" xmlns:cx7="http://schemas.microsoft.com/office/drawing/2016/5/13/chartex" xmlns:cx8="http://schemas.microsoft.com/office/drawing/2016/5/14/chartex" xmlns:mc="http://schemas.openxmlformats.org/markup-compatibility/2006" xmlns:aink="http://schemas.microsoft.com/office/drawing/2016/ink" xmlns:am3d="http://schemas.microsoft.com/office/drawing/2017/model3d" xmlns:o="urn:schemas-microsoft-com:office:office" xmlns:r="http://schemas.openxmlformats.org/officeDocument/2006/relationships" xmlns:m="http://schemas.openxmlformats.org/officeDocument/2006/math" xmlns:v="urn:schemas-microsoft-com:vml" xmlns:wp14="http://schemas.microsoft.com/office/word/2010/wordprocessingDrawing" xmlns:wp="http://schemas.openxmlformats.org/drawingml/2006/wordprocessingDrawing" xmlns:w10="urn:schemas-microsoft-com:office:word" xmlns:w="http://schemas.openxmlformats.org/wordprocessingml/2006/main" xmlns:w14="http://schemas.microsoft.com/office/word/2010/wordml" xmlns:w15="http://schemas.microsoft.com/office/word/2012/wordml" xmlns:w16cex="http://schemas.microsoft.com/office/word/2018/wordml/cex" xmlns:w16cid="http://schemas.microsoft.com/office/word/2016/wordml/cid" xmlns:w16="http://schemas.microsoft.com/office/word/2018/wordml" xmlns:w16sdtdh="http://schemas.microsoft.com/office/word/2020/wordml/sdtdatahash" xmlns:w16se="http://schemas.microsoft.com/office/word/2015/wordml/symex" xmlns:wpg="http://schemas.microsoft.com/office/word/2010/wordprocessingGroup" xmlns:wpi="http://schemas.microsoft.com/office/word/2010/wordprocessingInk" xmlns:wne="http://schemas.microsoft.com/office/word/2006/wordml" xmlns:wps="http://schemas.microsoft.com/office/word/2010/wordprocessingShape" mc:Ignorable="w14 w15 w16se w16cid w16 w16cex w16sdtdh wp14">
+<w:footnotes xmlns:wpc="http://schemas.microsoft.com/office/word/2010/wordprocessingCanvas" xmlns:cx="http://schemas.microsoft.com/office/drawing/2014/chartex" xmlns:cx1="http://schemas.microsoft.com/office/drawing/2015/9/8/chartex" xmlns:cx2="http://schemas.microsoft.com/office/drawing/2015/10/21/chartex" xmlns:cx3="http://schemas.microsoft.com/office/drawing/2016/5/9/chartex" xmlns:cx4="http://schemas.microsoft.com/office/drawing/2016/5/10/chartex" xmlns:cx5="http://schemas.microsoft.com/office/drawing/2016/5/11/chartex" xmlns:cx6="http://schemas.microsoft.com/office/drawing/2016/5/12/chartex" xmlns:cx7="http://schemas.microsoft.com/office/drawing/2016/5/13/chartex" xmlns:cx8="http://schemas.microsoft.com/office/drawing/2016/5/14/chartex" xmlns:mc="http://schemas.openxmlformats.org/markup-compatibility/2006" xmlns:aink="http://schemas.microsoft.com/office/drawing/2016/ink" xmlns:am3d="http://schemas.microsoft.com/office/drawing/2017/model3d" xmlns:o="urn:schemas-microsoft-com:office:office" xmlns:oel="http://schemas.microsoft.com/office/2019/extlst" xmlns:r="http://schemas.openxmlformats.org/officeDocument/2006/relationships" xmlns:m="http://schemas.openxmlformats.org/officeDocument/2006/math" xmlns:v="urn:schemas-microsoft-com:vml" xmlns:wp14="http://schemas.microsoft.com/office/word/2010/wordprocessingDrawing" xmlns:wp="http://schemas.openxmlformats.org/drawingml/2006/wordprocessingDrawing" xmlns:w10="urn:schemas-microsoft-com:office:word" xmlns:w="http://schemas.openxmlformats.org/wordprocessingml/2006/main" xmlns:w14="http://schemas.microsoft.com/office/word/2010/wordml" xmlns:w15="http://schemas.microsoft.com/office/word/2012/wordml" xmlns:w16cex="http://schemas.microsoft.com/office/word/2018/wordml/cex" xmlns:w16cid="http://schemas.microsoft.com/office/word/2016/wordml/cid" xmlns:w16="http://schemas.microsoft.com/office/word/2018/wordml" xmlns:w16sdtdh="http://schemas.microsoft.com/office/word/2020/wordml/sdtdatahash" xmlns:w16se="http://schemas.microsoft.com/office/word/2015/wordml/symex" xmlns:wpg="http://schemas.microsoft.com/office/word/2010/wordprocessingGroup" xmlns:wpi="http://schemas.microsoft.com/office/word/2010/wordprocessingInk" xmlns:wne="http://schemas.microsoft.com/office/word/2006/wordml" xmlns:wps="http://schemas.microsoft.com/office/word/2010/wordprocessingShape" mc:Ignorable="w14 w15 w16se w16cid w16 w16cex w16sdtdh wp14">
   <w:footnote w:type="separator" w:id="-1">
     <w:p>
       <w:pPr>
@@ -5797,7 +5958,7 @@
 </file>
 
 <file path=word/header1.xml><?xml version="1.0" encoding="utf-8"?>
-<w:hdr xmlns:wpc="http://schemas.microsoft.com/office/word/2010/wordprocessingCanvas" xmlns:cx="http://schemas.microsoft.com/office/drawing/2014/chartex" xmlns:cx1="http://schemas.microsoft.com/office/drawing/2015/9/8/chartex" xmlns:cx2="http://schemas.microsoft.com/office/drawing/2015/10/21/chartex" xmlns:cx3="http://schemas.microsoft.com/office/drawing/2016/5/9/chartex" xmlns:cx4="http://schemas.microsoft.com/office/drawing/2016/5/10/chartex" xmlns:cx5="http://schemas.microsoft.com/office/drawing/2016/5/11/chartex" xmlns:cx6="http://schemas.microsoft.com/office/drawing/2016/5/12/chartex" xmlns:cx7="http://schemas.microsoft.com/office/drawing/2016/5/13/chartex" xmlns:cx8="http://schemas.microsoft.com/office/drawing/2016/5/14/chartex" xmlns:mc="http://schemas.openxmlformats.org/markup-compatibility/2006" xmlns:aink="http://schemas.microsoft.com/office/drawing/2016/ink" xmlns:am3d="http://schemas.microsoft.com/office/drawing/2017/model3d" xmlns:o="urn:schemas-microsoft-com:office:office" xmlns:r="http://schemas.openxmlformats.org/officeDocument/2006/relationships" xmlns:m="http://schemas.openxmlformats.org/officeDocument/2006/math" xmlns:v="urn:schemas-microsoft-com:vml" xmlns:wp14="http://schemas.microsoft.com/office/word/2010/wordprocessingDrawing" xmlns:wp="http://schemas.openxmlformats.org/drawingml/2006/wordprocessingDrawing" xmlns:w10="urn:schemas-microsoft-com:office:word" xmlns:w="http://schemas.openxmlformats.org/wordprocessingml/2006/main" xmlns:w14="http://schemas.microsoft.com/office/word/2010/wordml" xmlns:w15="http://schemas.microsoft.com/office/word/2012/wordml" xmlns:w16cex="http://schemas.microsoft.com/office/word/2018/wordml/cex" xmlns:w16cid="http://schemas.microsoft.com/office/word/2016/wordml/cid" xmlns:w16="http://schemas.microsoft.com/office/word/2018/wordml" xmlns:w16sdtdh="http://schemas.microsoft.com/office/word/2020/wordml/sdtdatahash" xmlns:w16se="http://schemas.microsoft.com/office/word/2015/wordml/symex" xmlns:wpg="http://schemas.microsoft.com/office/word/2010/wordprocessingGroup" xmlns:wpi="http://schemas.microsoft.com/office/word/2010/wordprocessingInk" xmlns:wne="http://schemas.microsoft.com/office/word/2006/wordml" xmlns:wps="http://schemas.microsoft.com/office/word/2010/wordprocessingShape" mc:Ignorable="w14 w15 w16se w16cid w16 w16cex w16sdtdh wp14">
+<w:hdr xmlns:wpc="http://schemas.microsoft.com/office/word/2010/wordprocessingCanvas" xmlns:cx="http://schemas.microsoft.com/office/drawing/2014/chartex" xmlns:cx1="http://schemas.microsoft.com/office/drawing/2015/9/8/chartex" xmlns:cx2="http://schemas.microsoft.com/office/drawing/2015/10/21/chartex" xmlns:cx3="http://schemas.microsoft.com/office/drawing/2016/5/9/chartex" xmlns:cx4="http://schemas.microsoft.com/office/drawing/2016/5/10/chartex" xmlns:cx5="http://schemas.microsoft.com/office/drawing/2016/5/11/chartex" xmlns:cx6="http://schemas.microsoft.com/office/drawing/2016/5/12/chartex" xmlns:cx7="http://schemas.microsoft.com/office/drawing/2016/5/13/chartex" xmlns:cx8="http://schemas.microsoft.com/office/drawing/2016/5/14/chartex" xmlns:mc="http://schemas.openxmlformats.org/markup-compatibility/2006" xmlns:aink="http://schemas.microsoft.com/office/drawing/2016/ink" xmlns:am3d="http://schemas.microsoft.com/office/drawing/2017/model3d" xmlns:o="urn:schemas-microsoft-com:office:office" xmlns:oel="http://schemas.microsoft.com/office/2019/extlst" xmlns:r="http://schemas.openxmlformats.org/officeDocument/2006/relationships" xmlns:m="http://schemas.openxmlformats.org/officeDocument/2006/math" xmlns:v="urn:schemas-microsoft-com:vml" xmlns:wp14="http://schemas.microsoft.com/office/word/2010/wordprocessingDrawing" xmlns:wp="http://schemas.openxmlformats.org/drawingml/2006/wordprocessingDrawing" xmlns:w10="urn:schemas-microsoft-com:office:word" xmlns:w="http://schemas.openxmlformats.org/wordprocessingml/2006/main" xmlns:w14="http://schemas.microsoft.com/office/word/2010/wordml" xmlns:w15="http://schemas.microsoft.com/office/word/2012/wordml" xmlns:w16cex="http://schemas.microsoft.com/office/word/2018/wordml/cex" xmlns:w16cid="http://schemas.microsoft.com/office/word/2016/wordml/cid" xmlns:w16="http://schemas.microsoft.com/office/word/2018/wordml" xmlns:w16sdtdh="http://schemas.microsoft.com/office/word/2020/wordml/sdtdatahash" xmlns:w16se="http://schemas.microsoft.com/office/word/2015/wordml/symex" xmlns:wpg="http://schemas.microsoft.com/office/word/2010/wordprocessingGroup" xmlns:wpi="http://schemas.microsoft.com/office/word/2010/wordprocessingInk" xmlns:wne="http://schemas.microsoft.com/office/word/2006/wordml" xmlns:wps="http://schemas.microsoft.com/office/word/2010/wordprocessingShape" mc:Ignorable="w14 w15 w16se w16cid w16 w16cex w16sdtdh wp14">
   <w:p>
     <w:pPr>
       <w:pStyle w:val="Kopfzeile"/>
@@ -6000,7 +6161,7 @@
 </file>
 
 <file path=word/numbering.xml><?xml version="1.0" encoding="utf-8"?>
-<w:numbering xmlns:wpc="http://schemas.microsoft.com/office/word/2010/wordprocessingCanvas" xmlns:cx="http://schemas.microsoft.com/office/drawing/2014/chartex" xmlns:cx1="http://schemas.microsoft.com/office/drawing/2015/9/8/chartex" xmlns:cx2="http://schemas.microsoft.com/office/drawing/2015/10/21/chartex" xmlns:cx3="http://schemas.microsoft.com/office/drawing/2016/5/9/chartex" xmlns:cx4="http://schemas.microsoft.com/office/drawing/2016/5/10/chartex" xmlns:cx5="http://schemas.microsoft.com/office/drawing/2016/5/11/chartex" xmlns:cx6="http://schemas.microsoft.com/office/drawing/2016/5/12/chartex" xmlns:cx7="http://schemas.microsoft.com/office/drawing/2016/5/13/chartex" xmlns:cx8="http://schemas.microsoft.com/office/drawing/2016/5/14/chartex" xmlns:mc="http://schemas.openxmlformats.org/markup-compatibility/2006" xmlns:aink="http://schemas.microsoft.com/office/drawing/2016/ink" xmlns:am3d="http://schemas.microsoft.com/office/drawing/2017/model3d" xmlns:o="urn:schemas-microsoft-com:office:office" xmlns:r="http://schemas.openxmlformats.org/officeDocument/2006/relationships" xmlns:m="http://schemas.openxmlformats.org/officeDocument/2006/math" xmlns:v="urn:schemas-microsoft-com:vml" xmlns:wp14="http://schemas.microsoft.com/office/word/2010/wordprocessingDrawing" xmlns:wp="http://schemas.openxmlformats.org/drawingml/2006/wordprocessingDrawing" xmlns:w10="urn:schemas-microsoft-com:office:word" xmlns:w="http://schemas.openxmlformats.org/wordprocessingml/2006/main" xmlns:w14="http://schemas.microsoft.com/office/word/2010/wordml" xmlns:w15="http://schemas.microsoft.com/office/word/2012/wordml" xmlns:w16cex="http://schemas.microsoft.com/office/word/2018/wordml/cex" xmlns:w16cid="http://schemas.microsoft.com/office/word/2016/wordml/cid" xmlns:w16="http://schemas.microsoft.com/office/word/2018/wordml" xmlns:w16sdtdh="http://schemas.microsoft.com/office/word/2020/wordml/sdtdatahash" xmlns:w16se="http://schemas.microsoft.com/office/word/2015/wordml/symex" xmlns:wpg="http://schemas.microsoft.com/office/word/2010/wordprocessingGroup" xmlns:wpi="http://schemas.microsoft.com/office/word/2010/wordprocessingInk" xmlns:wne="http://schemas.microsoft.com/office/word/2006/wordml" xmlns:wps="http://schemas.microsoft.com/office/word/2010/wordprocessingShape" mc:Ignorable="w14 w15 w16se w16cid w16 w16cex w16sdtdh wp14">
+<w:numbering xmlns:wpc="http://schemas.microsoft.com/office/word/2010/wordprocessingCanvas" xmlns:cx="http://schemas.microsoft.com/office/drawing/2014/chartex" xmlns:cx1="http://schemas.microsoft.com/office/drawing/2015/9/8/chartex" xmlns:cx2="http://schemas.microsoft.com/office/drawing/2015/10/21/chartex" xmlns:cx3="http://schemas.microsoft.com/office/drawing/2016/5/9/chartex" xmlns:cx4="http://schemas.microsoft.com/office/drawing/2016/5/10/chartex" xmlns:cx5="http://schemas.microsoft.com/office/drawing/2016/5/11/chartex" xmlns:cx6="http://schemas.microsoft.com/office/drawing/2016/5/12/chartex" xmlns:cx7="http://schemas.microsoft.com/office/drawing/2016/5/13/chartex" xmlns:cx8="http://schemas.microsoft.com/office/drawing/2016/5/14/chartex" xmlns:mc="http://schemas.openxmlformats.org/markup-compatibility/2006" xmlns:aink="http://schemas.microsoft.com/office/drawing/2016/ink" xmlns:am3d="http://schemas.microsoft.com/office/drawing/2017/model3d" xmlns:o="urn:schemas-microsoft-com:office:office" xmlns:oel="http://schemas.microsoft.com/office/2019/extlst" xmlns:r="http://schemas.openxmlformats.org/officeDocument/2006/relationships" xmlns:m="http://schemas.openxmlformats.org/officeDocument/2006/math" xmlns:v="urn:schemas-microsoft-com:vml" xmlns:wp14="http://schemas.microsoft.com/office/word/2010/wordprocessingDrawing" xmlns:wp="http://schemas.openxmlformats.org/drawingml/2006/wordprocessingDrawing" xmlns:w10="urn:schemas-microsoft-com:office:word" xmlns:w="http://schemas.openxmlformats.org/wordprocessingml/2006/main" xmlns:w14="http://schemas.microsoft.com/office/word/2010/wordml" xmlns:w15="http://schemas.microsoft.com/office/word/2012/wordml" xmlns:w16cex="http://schemas.microsoft.com/office/word/2018/wordml/cex" xmlns:w16cid="http://schemas.microsoft.com/office/word/2016/wordml/cid" xmlns:w16="http://schemas.microsoft.com/office/word/2018/wordml" xmlns:w16sdtdh="http://schemas.microsoft.com/office/word/2020/wordml/sdtdatahash" xmlns:w16se="http://schemas.microsoft.com/office/word/2015/wordml/symex" xmlns:wpg="http://schemas.microsoft.com/office/word/2010/wordprocessingGroup" xmlns:wpi="http://schemas.microsoft.com/office/word/2010/wordprocessingInk" xmlns:wne="http://schemas.microsoft.com/office/word/2006/wordml" xmlns:wps="http://schemas.microsoft.com/office/word/2010/wordprocessingShape" mc:Ignorable="w14 w15 w16se w16cid w16 w16cex w16sdtdh wp14">
   <w:abstractNum w:abstractNumId="0" w15:restartNumberingAfterBreak="0">
     <w:nsid w:val="002A0C6F"/>
     <w:multiLevelType w:val="hybridMultilevel"/>
@@ -8445,82 +8606,82 @@
       </w:rPr>
     </w:lvl>
   </w:abstractNum>
-  <w:num w:numId="1">
+  <w:num w:numId="1" w16cid:durableId="161744577">
     <w:abstractNumId w:val="2"/>
   </w:num>
-  <w:num w:numId="2">
+  <w:num w:numId="2" w16cid:durableId="2069381118">
     <w:abstractNumId w:val="6"/>
   </w:num>
-  <w:num w:numId="3">
+  <w:num w:numId="3" w16cid:durableId="1227643153">
     <w:abstractNumId w:val="19"/>
   </w:num>
-  <w:num w:numId="4">
+  <w:num w:numId="4" w16cid:durableId="1149249507">
     <w:abstractNumId w:val="7"/>
   </w:num>
-  <w:num w:numId="5">
+  <w:num w:numId="5" w16cid:durableId="1316684798">
     <w:abstractNumId w:val="15"/>
   </w:num>
-  <w:num w:numId="6">
+  <w:num w:numId="6" w16cid:durableId="88281198">
     <w:abstractNumId w:val="18"/>
   </w:num>
-  <w:num w:numId="7">
+  <w:num w:numId="7" w16cid:durableId="981812641">
     <w:abstractNumId w:val="23"/>
   </w:num>
-  <w:num w:numId="8">
+  <w:num w:numId="8" w16cid:durableId="52505904">
     <w:abstractNumId w:val="2"/>
   </w:num>
-  <w:num w:numId="9">
+  <w:num w:numId="9" w16cid:durableId="2034184375">
     <w:abstractNumId w:val="13"/>
   </w:num>
-  <w:num w:numId="10">
+  <w:num w:numId="10" w16cid:durableId="1332099356">
     <w:abstractNumId w:val="8"/>
   </w:num>
-  <w:num w:numId="11">
+  <w:num w:numId="11" w16cid:durableId="1098986592">
     <w:abstractNumId w:val="24"/>
   </w:num>
-  <w:num w:numId="12">
+  <w:num w:numId="12" w16cid:durableId="1115563900">
     <w:abstractNumId w:val="20"/>
   </w:num>
-  <w:num w:numId="13">
+  <w:num w:numId="13" w16cid:durableId="1674524989">
     <w:abstractNumId w:val="4"/>
   </w:num>
-  <w:num w:numId="14">
+  <w:num w:numId="14" w16cid:durableId="1158763912">
     <w:abstractNumId w:val="3"/>
   </w:num>
-  <w:num w:numId="15">
+  <w:num w:numId="15" w16cid:durableId="1582180987">
     <w:abstractNumId w:val="1"/>
   </w:num>
-  <w:num w:numId="16">
+  <w:num w:numId="16" w16cid:durableId="684401886">
     <w:abstractNumId w:val="14"/>
   </w:num>
-  <w:num w:numId="17">
+  <w:num w:numId="17" w16cid:durableId="1899978463">
     <w:abstractNumId w:val="0"/>
   </w:num>
-  <w:num w:numId="18">
+  <w:num w:numId="18" w16cid:durableId="338967983">
     <w:abstractNumId w:val="5"/>
   </w:num>
-  <w:num w:numId="19">
+  <w:num w:numId="19" w16cid:durableId="1554341921">
     <w:abstractNumId w:val="9"/>
   </w:num>
-  <w:num w:numId="20">
+  <w:num w:numId="20" w16cid:durableId="343899057">
     <w:abstractNumId w:val="11"/>
   </w:num>
-  <w:num w:numId="21">
+  <w:num w:numId="21" w16cid:durableId="437067315">
     <w:abstractNumId w:val="21"/>
   </w:num>
-  <w:num w:numId="22">
+  <w:num w:numId="22" w16cid:durableId="989016920">
     <w:abstractNumId w:val="16"/>
   </w:num>
-  <w:num w:numId="23">
+  <w:num w:numId="23" w16cid:durableId="1434745522">
     <w:abstractNumId w:val="12"/>
   </w:num>
-  <w:num w:numId="24">
+  <w:num w:numId="24" w16cid:durableId="879779334">
     <w:abstractNumId w:val="17"/>
   </w:num>
-  <w:num w:numId="25">
+  <w:num w:numId="25" w16cid:durableId="644894314">
     <w:abstractNumId w:val="22"/>
   </w:num>
-  <w:num w:numId="26">
+  <w:num w:numId="26" w16cid:durableId="1603684263">
     <w:abstractNumId w:val="10"/>
   </w:num>
 </w:numbering>
@@ -9764,7 +9925,7 @@
 </file>
 
 <file path=word/glossary/document.xml><?xml version="1.0" encoding="utf-8"?>
-<w:glossaryDocument xmlns:wpc="http://schemas.microsoft.com/office/word/2010/wordprocessingCanvas" xmlns:cx="http://schemas.microsoft.com/office/drawing/2014/chartex" xmlns:cx1="http://schemas.microsoft.com/office/drawing/2015/9/8/chartex" xmlns:cx2="http://schemas.microsoft.com/office/drawing/2015/10/21/chartex" xmlns:cx3="http://schemas.microsoft.com/office/drawing/2016/5/9/chartex" xmlns:cx4="http://schemas.microsoft.com/office/drawing/2016/5/10/chartex" xmlns:cx5="http://schemas.microsoft.com/office/drawing/2016/5/11/chartex" xmlns:cx6="http://schemas.microsoft.com/office/drawing/2016/5/12/chartex" xmlns:cx7="http://schemas.microsoft.com/office/drawing/2016/5/13/chartex" xmlns:cx8="http://schemas.microsoft.com/office/drawing/2016/5/14/chartex" xmlns:mc="http://schemas.openxmlformats.org/markup-compatibility/2006" xmlns:aink="http://schemas.microsoft.com/office/drawing/2016/ink" xmlns:am3d="http://schemas.microsoft.com/office/drawing/2017/model3d" xmlns:o="urn:schemas-microsoft-com:office:office" xmlns:r="http://schemas.openxmlformats.org/officeDocument/2006/relationships" xmlns:m="http://schemas.openxmlformats.org/officeDocument/2006/math" xmlns:v="urn:schemas-microsoft-com:vml" xmlns:wp14="http://schemas.microsoft.com/office/word/2010/wordprocessingDrawing" xmlns:wp="http://schemas.openxmlformats.org/drawingml/2006/wordprocessingDrawing" xmlns:w10="urn:schemas-microsoft-com:office:word" xmlns:w="http://schemas.openxmlformats.org/wordprocessingml/2006/main" xmlns:w14="http://schemas.microsoft.com/office/word/2010/wordml" xmlns:w15="http://schemas.microsoft.com/office/word/2012/wordml" xmlns:w16cex="http://schemas.microsoft.com/office/word/2018/wordml/cex" xmlns:w16cid="http://schemas.microsoft.com/office/word/2016/wordml/cid" xmlns:w16="http://schemas.microsoft.com/office/word/2018/wordml" xmlns:w16sdtdh="http://schemas.microsoft.com/office/word/2020/wordml/sdtdatahash" xmlns:w16se="http://schemas.microsoft.com/office/word/2015/wordml/symex" xmlns:wpg="http://schemas.microsoft.com/office/word/2010/wordprocessingGroup" xmlns:wpi="http://schemas.microsoft.com/office/word/2010/wordprocessingInk" xmlns:wne="http://schemas.microsoft.com/office/word/2006/wordml" xmlns:wps="http://schemas.microsoft.com/office/word/2010/wordprocessingShape" mc:Ignorable="w14 w15 w16se w16cid w16 w16cex w16sdtdh wp14">
+<w:glossaryDocument xmlns:wpc="http://schemas.microsoft.com/office/word/2010/wordprocessingCanvas" xmlns:cx="http://schemas.microsoft.com/office/drawing/2014/chartex" xmlns:cx1="http://schemas.microsoft.com/office/drawing/2015/9/8/chartex" xmlns:cx2="http://schemas.microsoft.com/office/drawing/2015/10/21/chartex" xmlns:cx3="http://schemas.microsoft.com/office/drawing/2016/5/9/chartex" xmlns:cx4="http://schemas.microsoft.com/office/drawing/2016/5/10/chartex" xmlns:cx5="http://schemas.microsoft.com/office/drawing/2016/5/11/chartex" xmlns:cx6="http://schemas.microsoft.com/office/drawing/2016/5/12/chartex" xmlns:cx7="http://schemas.microsoft.com/office/drawing/2016/5/13/chartex" xmlns:cx8="http://schemas.microsoft.com/office/drawing/2016/5/14/chartex" xmlns:mc="http://schemas.openxmlformats.org/markup-compatibility/2006" xmlns:aink="http://schemas.microsoft.com/office/drawing/2016/ink" xmlns:am3d="http://schemas.microsoft.com/office/drawing/2017/model3d" xmlns:o="urn:schemas-microsoft-com:office:office" xmlns:oel="http://schemas.microsoft.com/office/2019/extlst" xmlns:r="http://schemas.openxmlformats.org/officeDocument/2006/relationships" xmlns:m="http://schemas.openxmlformats.org/officeDocument/2006/math" xmlns:v="urn:schemas-microsoft-com:vml" xmlns:wp14="http://schemas.microsoft.com/office/word/2010/wordprocessingDrawing" xmlns:wp="http://schemas.openxmlformats.org/drawingml/2006/wordprocessingDrawing" xmlns:w10="urn:schemas-microsoft-com:office:word" xmlns:w="http://schemas.openxmlformats.org/wordprocessingml/2006/main" xmlns:w14="http://schemas.microsoft.com/office/word/2010/wordml" xmlns:w15="http://schemas.microsoft.com/office/word/2012/wordml" xmlns:w16cex="http://schemas.microsoft.com/office/word/2018/wordml/cex" xmlns:w16cid="http://schemas.microsoft.com/office/word/2016/wordml/cid" xmlns:w16="http://schemas.microsoft.com/office/word/2018/wordml" xmlns:w16sdtdh="http://schemas.microsoft.com/office/word/2020/wordml/sdtdatahash" xmlns:w16se="http://schemas.microsoft.com/office/word/2015/wordml/symex" xmlns:wpg="http://schemas.microsoft.com/office/word/2010/wordprocessingGroup" xmlns:wpi="http://schemas.microsoft.com/office/word/2010/wordprocessingInk" xmlns:wne="http://schemas.microsoft.com/office/word/2006/wordml" xmlns:wps="http://schemas.microsoft.com/office/word/2010/wordprocessingShape" mc:Ignorable="w14 w15 w16se w16cid w16 w16cex w16sdtdh wp14">
   <w:docParts>
     <w:docPart>
       <w:docPartPr>
@@ -9928,7 +10089,7 @@
     <w:charset w:val="00"/>
     <w:family w:val="swiss"/>
     <w:pitch w:val="variable"/>
-    <w:sig w:usb0="E4002EFF" w:usb1="C000247B" w:usb2="00000009" w:usb3="00000000" w:csb0="000001FF" w:csb1="00000000"/>
+    <w:sig w:usb0="E4002EFF" w:usb1="C200247B" w:usb2="00000009" w:usb3="00000000" w:csb0="000001FF" w:csb1="00000000"/>
   </w:font>
   <w:font w:name="Cambria">
     <w:panose1 w:val="02040503050406030204"/>
@@ -9949,7 +10110,7 @@
     <w:charset w:val="00"/>
     <w:family w:val="swiss"/>
     <w:pitch w:val="variable"/>
-    <w:sig w:usb0="E4002EFF" w:usb1="C000247B" w:usb2="00000009" w:usb3="00000000" w:csb0="000001FF" w:csb1="00000000"/>
+    <w:sig w:usb0="E4002EFF" w:usb1="C200247B" w:usb2="00000009" w:usb3="00000000" w:csb0="000001FF" w:csb1="00000000"/>
   </w:font>
 </w:fonts>
 </file>
@@ -9985,6 +10146,7 @@
     <w:rsid w:val="00CA5749"/>
     <w:rsid w:val="00CD6F5A"/>
     <w:rsid w:val="00F001AC"/>
+    <w:rsid w:val="00F21C5A"/>
   </w:rsids>
   <m:mathPr>
     <m:mathFont m:val="Cambria Math"/>
@@ -10768,6 +10930,16 @@
 </file>
 
 <file path=customXml/item3.xml><?xml version="1.0" encoding="utf-8"?>
+<p:properties xmlns:p="http://schemas.microsoft.com/office/2006/metadata/properties" xmlns:xsi="http://www.w3.org/2001/XMLSchema-instance" xmlns:pc="http://schemas.microsoft.com/office/infopath/2007/PartnerControls">
+  <documentManagement/>
+</p:properties>
+</file>
+
+<file path=customXml/item4.xml><?xml version="1.0" encoding="utf-8"?>
+<b:Sources xmlns:b="http://schemas.openxmlformats.org/officeDocument/2006/bibliography" xmlns="http://schemas.openxmlformats.org/officeDocument/2006/bibliography" SelectedStyle="\APA.XSL" StyleName="APA"/>
+</file>
+
+<file path=customXml/item5.xml><?xml version="1.0" encoding="utf-8"?>
 <ct:contentTypeSchema xmlns:ct="http://schemas.microsoft.com/office/2006/metadata/contentType" xmlns:ma="http://schemas.microsoft.com/office/2006/metadata/properties/metaAttributes" ct:_="" ma:_="" ma:contentTypeName="Document" ma:contentTypeID="0x010100D988C7EBCEAD2341A1A7CB6E299E0385" ma:contentTypeVersion="2" ma:contentTypeDescription="Create a new document." ma:contentTypeScope="" ma:versionID="3764b1bdee93e99f4beed05935d96b53">
   <xsd:schema xmlns:xsd="http://www.w3.org/2001/XMLSchema" xmlns:xs="http://www.w3.org/2001/XMLSchema" xmlns:p="http://schemas.microsoft.com/office/2006/metadata/properties" xmlns:ns2="d23d7f48-15cd-4d12-b1b4-f1fb62b981ad" targetNamespace="http://schemas.microsoft.com/office/2006/metadata/properties" ma:root="true" ma:fieldsID="0280c1c0593e70b3d111cdd28e58e5c5" ns2:_="">
     <xsd:import namespace="d23d7f48-15cd-4d12-b1b4-f1fb62b981ad"/>
@@ -10899,16 +11071,6 @@
 </ct:contentTypeSchema>
 </file>
 
-<file path=customXml/item4.xml><?xml version="1.0" encoding="utf-8"?>
-<b:Sources xmlns:b="http://schemas.openxmlformats.org/officeDocument/2006/bibliography" xmlns="http://schemas.openxmlformats.org/officeDocument/2006/bibliography" SelectedStyle="\APA.XSL" StyleName="APA"/>
-</file>
-
-<file path=customXml/item5.xml><?xml version="1.0" encoding="utf-8"?>
-<p:properties xmlns:p="http://schemas.microsoft.com/office/2006/metadata/properties" xmlns:xsi="http://www.w3.org/2001/XMLSchema-instance" xmlns:pc="http://schemas.microsoft.com/office/infopath/2007/PartnerControls">
-  <documentManagement/>
-</p:properties>
-</file>
-
 <file path=customXml/itemProps1.xml><?xml version="1.0" encoding="utf-8"?>
 <ds:datastoreItem xmlns:ds="http://schemas.openxmlformats.org/officeDocument/2006/customXml" ds:itemID="{55AF091B-3C7A-41E3-B477-F2FDAA23CFDA}">
   <ds:schemaRefs>
@@ -10926,6 +11088,23 @@
 </file>
 
 <file path=customXml/itemProps3.xml><?xml version="1.0" encoding="utf-8"?>
+<ds:datastoreItem xmlns:ds="http://schemas.openxmlformats.org/officeDocument/2006/customXml" ds:itemID="{77513831-04BD-4C31-8D79-83804381B639}">
+  <ds:schemaRefs>
+    <ds:schemaRef ds:uri="http://schemas.microsoft.com/office/2006/metadata/properties"/>
+    <ds:schemaRef ds:uri="http://schemas.microsoft.com/office/infopath/2007/PartnerControls"/>
+  </ds:schemaRefs>
+</ds:datastoreItem>
+</file>
+
+<file path=customXml/itemProps4.xml><?xml version="1.0" encoding="utf-8"?>
+<ds:datastoreItem xmlns:ds="http://schemas.openxmlformats.org/officeDocument/2006/customXml" ds:itemID="{D941590B-4536-455B-B8FE-9D81ADFF724E}">
+  <ds:schemaRefs>
+    <ds:schemaRef ds:uri="http://schemas.openxmlformats.org/officeDocument/2006/bibliography"/>
+  </ds:schemaRefs>
+</ds:datastoreItem>
+</file>
+
+<file path=customXml/itemProps5.xml><?xml version="1.0" encoding="utf-8"?>
 <ds:datastoreItem xmlns:ds="http://schemas.openxmlformats.org/officeDocument/2006/customXml" ds:itemID="{66FD9C53-0899-41B7-B66E-337F10491414}">
   <ds:schemaRefs>
     <ds:schemaRef ds:uri="http://schemas.microsoft.com/office/2006/metadata/contentType"/>
@@ -10941,21 +11120,4 @@
     <ds:schemaRef ds:uri="http://schemas.microsoft.com/internal/obd"/>
   </ds:schemaRefs>
 </ds:datastoreItem>
-</file>
-
-<file path=customXml/itemProps4.xml><?xml version="1.0" encoding="utf-8"?>
-<ds:datastoreItem xmlns:ds="http://schemas.openxmlformats.org/officeDocument/2006/customXml" ds:itemID="{D941590B-4536-455B-B8FE-9D81ADFF724E}">
-  <ds:schemaRefs>
-    <ds:schemaRef ds:uri="http://schemas.openxmlformats.org/officeDocument/2006/bibliography"/>
-  </ds:schemaRefs>
-</ds:datastoreItem>
-</file>
-
-<file path=customXml/itemProps5.xml><?xml version="1.0" encoding="utf-8"?>
-<ds:datastoreItem xmlns:ds="http://schemas.openxmlformats.org/officeDocument/2006/customXml" ds:itemID="{77513831-04BD-4C31-8D79-83804381B639}">
-  <ds:schemaRefs>
-    <ds:schemaRef ds:uri="http://schemas.microsoft.com/office/2006/metadata/properties"/>
-    <ds:schemaRef ds:uri="http://schemas.microsoft.com/office/infopath/2007/PartnerControls"/>
-  </ds:schemaRefs>
-</ds:datastoreItem>
 </file>
</xml_diff>